<commit_message>
added add page for both journal entry and map as well as 2 other journal types (fun and social)
</commit_message>
<xml_diff>
--- a/Blurbs.docx
+++ b/Blurbs.docx
@@ -1,6 +1,6 @@
 
 <file path=word/document.xml><?xml version="1.0" encoding="utf-8"?>
-<w:document xmlns:wpc="http://schemas.microsoft.com/office/word/2010/wordprocessingCanvas" xmlns:cx="http://schemas.microsoft.com/office/drawing/2014/chartex" xmlns:cx1="http://schemas.microsoft.com/office/drawing/2015/9/8/chartex" xmlns:cx2="http://schemas.microsoft.com/office/drawing/2015/10/21/chartex" xmlns:cx3="http://schemas.microsoft.com/office/drawing/2016/5/9/chartex" xmlns:cx4="http://schemas.microsoft.com/office/drawing/2016/5/10/chartex" xmlns:cx5="http://schemas.microsoft.com/office/drawing/2016/5/11/chartex" xmlns:cx6="http://schemas.microsoft.com/office/drawing/2016/5/12/chartex" xmlns:cx7="http://schemas.microsoft.com/office/drawing/2016/5/13/chartex" xmlns:cx8="http://schemas.microsoft.com/office/drawing/2016/5/14/chartex" xmlns:mc="http://schemas.openxmlformats.org/markup-compatibility/2006" xmlns:aink="http://schemas.microsoft.com/office/drawing/2016/ink" xmlns:am3d="http://schemas.microsoft.com/office/drawing/2017/model3d" xmlns:o="urn:schemas-microsoft-com:office:office" xmlns:r="http://schemas.openxmlformats.org/officeDocument/2006/relationships" xmlns:m="http://schemas.openxmlformats.org/officeDocument/2006/math" xmlns:v="urn:schemas-microsoft-com:vml" xmlns:wp14="http://schemas.microsoft.com/office/word/2010/wordprocessingDrawing" xmlns:wp="http://schemas.openxmlformats.org/drawingml/2006/wordprocessingDrawing" xmlns:w10="urn:schemas-microsoft-com:office:word" xmlns:w="http://schemas.openxmlformats.org/wordprocessingml/2006/main" xmlns:w14="http://schemas.microsoft.com/office/word/2010/wordml" xmlns:w15="http://schemas.microsoft.com/office/word/2012/wordml" xmlns:w16cex="http://schemas.microsoft.com/office/word/2018/wordml/cex" xmlns:w16cid="http://schemas.microsoft.com/office/word/2016/wordml/cid" xmlns:w16="http://schemas.microsoft.com/office/word/2018/wordml" xmlns:w16se="http://schemas.microsoft.com/office/word/2015/wordml/symex" xmlns:wpg="http://schemas.microsoft.com/office/word/2010/wordprocessingGroup" xmlns:wpi="http://schemas.microsoft.com/office/word/2010/wordprocessingInk" xmlns:wne="http://schemas.microsoft.com/office/word/2006/wordml" xmlns:wps="http://schemas.microsoft.com/office/word/2010/wordprocessingShape" mc:Ignorable="w14 w15 w16se w16cid w16 w16cex wp14">
+<w:document xmlns:wpc="http://schemas.microsoft.com/office/word/2010/wordprocessingCanvas" xmlns:cx="http://schemas.microsoft.com/office/drawing/2014/chartex" xmlns:cx1="http://schemas.microsoft.com/office/drawing/2015/9/8/chartex" xmlns:cx2="http://schemas.microsoft.com/office/drawing/2015/10/21/chartex" xmlns:cx3="http://schemas.microsoft.com/office/drawing/2016/5/9/chartex" xmlns:cx4="http://schemas.microsoft.com/office/drawing/2016/5/10/chartex" xmlns:cx5="http://schemas.microsoft.com/office/drawing/2016/5/11/chartex" xmlns:cx6="http://schemas.microsoft.com/office/drawing/2016/5/12/chartex" xmlns:cx7="http://schemas.microsoft.com/office/drawing/2016/5/13/chartex" xmlns:cx8="http://schemas.microsoft.com/office/drawing/2016/5/14/chartex" xmlns:mc="http://schemas.openxmlformats.org/markup-compatibility/2006" xmlns:aink="http://schemas.microsoft.com/office/drawing/2016/ink" xmlns:am3d="http://schemas.microsoft.com/office/drawing/2017/model3d" xmlns:o="urn:schemas-microsoft-com:office:office" xmlns:r="http://schemas.openxmlformats.org/officeDocument/2006/relationships" xmlns:m="http://schemas.openxmlformats.org/officeDocument/2006/math" xmlns:v="urn:schemas-microsoft-com:vml" xmlns:wp14="http://schemas.microsoft.com/office/word/2010/wordprocessingDrawing" xmlns:wp="http://schemas.openxmlformats.org/drawingml/2006/wordprocessingDrawing" xmlns:w10="urn:schemas-microsoft-com:office:word" xmlns:w="http://schemas.openxmlformats.org/wordprocessingml/2006/main" xmlns:w14="http://schemas.microsoft.com/office/word/2010/wordml" xmlns:w15="http://schemas.microsoft.com/office/word/2012/wordml" xmlns:w16cex="http://schemas.microsoft.com/office/word/2018/wordml/cex" xmlns:w16cid="http://schemas.microsoft.com/office/word/2016/wordml/cid" xmlns:w16="http://schemas.microsoft.com/office/word/2018/wordml" xmlns:w16sdtdh="http://schemas.microsoft.com/office/word/2020/wordml/sdtdatahash" xmlns:w16se="http://schemas.microsoft.com/office/word/2015/wordml/symex" xmlns:wpg="http://schemas.microsoft.com/office/word/2010/wordprocessingGroup" xmlns:wpi="http://schemas.microsoft.com/office/word/2010/wordprocessingInk" xmlns:wne="http://schemas.microsoft.com/office/word/2006/wordml" xmlns:wps="http://schemas.microsoft.com/office/word/2010/wordprocessingShape" mc:Ignorable="w14 w15 w16se w16cid w16 w16cex w16sdtdh wp14">
   <w:body>
     <w:p>
       <w:pPr>
@@ -31,6 +31,8 @@
           <w:szCs w:val="18"/>
         </w:rPr>
       </w:pPr>
+      <w:bookmarkStart w:id="0" w:name="_Hlk70328103"/>
+      <w:bookmarkEnd w:id="0"/>
       <w:r>
         <w:rPr>
           <w:rFonts w:ascii="Consolas" w:eastAsia="Times New Roman" w:hAnsi="Consolas" w:cs="Courier New"/>
@@ -220,11 +222,6 @@
     </w:p>
     <w:p>
       <w:r>
-        <w:t>Relive your journey</w:t>
-      </w:r>
-    </w:p>
-    <w:p>
-      <w:r>
         <w:t>Relive each Journey by following your journal entries on the map together with the places you visited.</w:t>
       </w:r>
     </w:p>
@@ -260,13 +257,7 @@
     <w:p/>
     <w:p>
       <w:r>
-        <w:t>Hi there. I have developed a really easy to use simple Travel Journal app that allows users to follow the</w:t>
-      </w:r>
-      <w:r>
-        <w:t>ir</w:t>
-      </w:r>
-      <w:r>
-        <w:t xml:space="preserve"> journey on an interactive map, add journal entries and photos...</w:t>
+        <w:t>Hi there. I have developed a really easy to use simple Travel Journal app that allows users to follow their journey on an interactive map, add journal entries and photos...</w:t>
       </w:r>
     </w:p>
     <w:p/>
@@ -302,6 +293,687 @@
       <w:r>
         <w:t>Many thanks</w:t>
       </w:r>
+    </w:p>
+    <w:p/>
+    <w:p>
+      <w:r>
+        <w:br w:type="page"/>
+      </w:r>
+    </w:p>
+    <w:p>
+      <w:r>
+        <w:lastRenderedPageBreak/>
+        <w:t>MiTravels is essentially a journal app on steroids.</w:t>
+      </w:r>
+    </w:p>
+    <w:p>
+      <w:r>
+        <w:t xml:space="preserve">It allows users to create different journeys that they would like to remember. </w:t>
+      </w:r>
+    </w:p>
+    <w:p>
+      <w:r>
+        <w:t>A journey can be anything from a vacation abroad, to a family holidasy ranging through a picnic or hike or anything special that you want to remember.</w:t>
+      </w:r>
+    </w:p>
+    <w:p>
+      <w:r>
+        <w:t xml:space="preserve">What makes the app special is that within each journey, not only can you create journal records of your feelings and experiences, but you can add photos and retrace everything on an interactive map. </w:t>
+      </w:r>
+    </w:p>
+    <w:p>
+      <w:r>
+        <w:t>On the map you can see everywhere you have been  filtered down by day, and where each of the journal entries happened.</w:t>
+      </w:r>
+    </w:p>
+    <w:p>
+      <w:r>
+        <w:br w:type="page"/>
+      </w:r>
+    </w:p>
+    <w:p>
+      <w:pPr>
+        <w:pStyle w:val="Heading1"/>
+        <w:ind w:right="5130"/>
+        <w:rPr>
+          <w:sz w:val="48"/>
+          <w:szCs w:val="48"/>
+        </w:rPr>
+      </w:pPr>
+      <w:r>
+        <w:rPr>
+          <w:noProof/>
+          <w:sz w:val="48"/>
+          <w:szCs w:val="48"/>
+        </w:rPr>
+        <w:lastRenderedPageBreak/>
+        <w:drawing>
+          <wp:anchor distT="0" distB="0" distL="114300" distR="114300" simplePos="0" relativeHeight="251658240" behindDoc="0" locked="0" layoutInCell="1" allowOverlap="1" wp14:anchorId="4B9D8665" wp14:editId="67D34998">
+            <wp:simplePos x="0" y="0"/>
+            <wp:positionH relativeFrom="column">
+              <wp:posOffset>4200525</wp:posOffset>
+            </wp:positionH>
+            <wp:positionV relativeFrom="paragraph">
+              <wp:posOffset>0</wp:posOffset>
+            </wp:positionV>
+            <wp:extent cx="1562100" cy="3213100"/>
+            <wp:effectExtent l="0" t="0" r="0" b="6350"/>
+            <wp:wrapSquare wrapText="bothSides"/>
+            <wp:docPr id="2" name="Picture 2"/>
+            <wp:cNvGraphicFramePr>
+              <a:graphicFrameLocks xmlns:a="http://schemas.openxmlformats.org/drawingml/2006/main" noChangeAspect="1"/>
+            </wp:cNvGraphicFramePr>
+            <a:graphic xmlns:a="http://schemas.openxmlformats.org/drawingml/2006/main">
+              <a:graphicData uri="http://schemas.openxmlformats.org/drawingml/2006/picture">
+                <pic:pic xmlns:pic="http://schemas.openxmlformats.org/drawingml/2006/picture">
+                  <pic:nvPicPr>
+                    <pic:cNvPr id="0" name="Picture 2"/>
+                    <pic:cNvPicPr>
+                      <a:picLocks noChangeAspect="1" noChangeArrowheads="1"/>
+                    </pic:cNvPicPr>
+                  </pic:nvPicPr>
+                  <pic:blipFill>
+                    <a:blip r:embed="rId8" cstate="print">
+                      <a:extLst>
+                        <a:ext uri="{28A0092B-C50C-407E-A947-70E740481C1C}">
+                          <a14:useLocalDpi xmlns:a14="http://schemas.microsoft.com/office/drawing/2010/main" val="0"/>
+                        </a:ext>
+                      </a:extLst>
+                    </a:blip>
+                    <a:srcRect/>
+                    <a:stretch>
+                      <a:fillRect/>
+                    </a:stretch>
+                  </pic:blipFill>
+                  <pic:spPr bwMode="auto">
+                    <a:xfrm>
+                      <a:off x="0" y="0"/>
+                      <a:ext cx="1562100" cy="3213100"/>
+                    </a:xfrm>
+                    <a:prstGeom prst="rect">
+                      <a:avLst/>
+                    </a:prstGeom>
+                    <a:noFill/>
+                    <a:ln>
+                      <a:noFill/>
+                    </a:ln>
+                  </pic:spPr>
+                </pic:pic>
+              </a:graphicData>
+            </a:graphic>
+            <wp14:sizeRelH relativeFrom="page">
+              <wp14:pctWidth>0</wp14:pctWidth>
+            </wp14:sizeRelH>
+            <wp14:sizeRelV relativeFrom="page">
+              <wp14:pctHeight>0</wp14:pctHeight>
+            </wp14:sizeRelV>
+          </wp:anchor>
+        </w:drawing>
+      </w:r>
+      <w:r>
+        <w:rPr>
+          <w:sz w:val="48"/>
+          <w:szCs w:val="48"/>
+        </w:rPr>
+        <w:t>Create Journeys</w:t>
+      </w:r>
+    </w:p>
+    <w:p/>
+    <w:p>
+      <w:pPr>
+        <w:ind w:right="3420"/>
+        <w:rPr>
+          <w:sz w:val="32"/>
+          <w:szCs w:val="32"/>
+        </w:rPr>
+      </w:pPr>
+      <w:r>
+        <w:rPr>
+          <w:sz w:val="32"/>
+          <w:szCs w:val="32"/>
+        </w:rPr>
+        <w:t>Start by creating a Journey with MiTravel, so that you can remember your special times in your life</w:t>
+      </w:r>
+      <w:r>
+        <w:rPr>
+          <w:sz w:val="32"/>
+          <w:szCs w:val="32"/>
+        </w:rPr>
+        <w:t xml:space="preserve"> </w:t>
+      </w:r>
+      <w:r>
+        <w:rPr>
+          <w:sz w:val="32"/>
+          <w:szCs w:val="32"/>
+        </w:rPr>
+        <w:t>Travels.</w:t>
+      </w:r>
+      <w:r>
+        <w:rPr>
+          <w:noProof/>
+          <w:sz w:val="32"/>
+          <w:szCs w:val="32"/>
+        </w:rPr>
+        <w:t xml:space="preserve"> </w:t>
+      </w:r>
+    </w:p>
+    <w:p>
+      <w:pPr>
+        <w:rPr>
+          <w:sz w:val="32"/>
+          <w:szCs w:val="32"/>
+        </w:rPr>
+      </w:pPr>
+    </w:p>
+    <w:p>
+      <w:pPr>
+        <w:rPr>
+          <w:sz w:val="32"/>
+          <w:szCs w:val="32"/>
+        </w:rPr>
+      </w:pPr>
+    </w:p>
+    <w:p>
+      <w:pPr>
+        <w:rPr>
+          <w:sz w:val="32"/>
+          <w:szCs w:val="32"/>
+        </w:rPr>
+      </w:pPr>
+    </w:p>
+    <w:p>
+      <w:pPr>
+        <w:rPr>
+          <w:sz w:val="32"/>
+          <w:szCs w:val="32"/>
+        </w:rPr>
+      </w:pPr>
+    </w:p>
+    <w:p>
+      <w:pPr>
+        <w:rPr>
+          <w:sz w:val="32"/>
+          <w:szCs w:val="32"/>
+        </w:rPr>
+      </w:pPr>
+    </w:p>
+    <w:p>
+      <w:pPr>
+        <w:rPr>
+          <w:sz w:val="32"/>
+          <w:szCs w:val="32"/>
+        </w:rPr>
+      </w:pPr>
+    </w:p>
+    <w:p>
+      <w:pPr>
+        <w:rPr>
+          <w:sz w:val="32"/>
+          <w:szCs w:val="32"/>
+        </w:rPr>
+      </w:pPr>
+      <w:r>
+        <w:rPr>
+          <w:noProof/>
+          <w:sz w:val="32"/>
+          <w:szCs w:val="32"/>
+        </w:rPr>
+        <w:drawing>
+          <wp:anchor distT="0" distB="0" distL="114300" distR="114300" simplePos="0" relativeHeight="251659264" behindDoc="0" locked="0" layoutInCell="1" allowOverlap="1" wp14:anchorId="7AAECA8D" wp14:editId="7D428AE9">
+            <wp:simplePos x="0" y="0"/>
+            <wp:positionH relativeFrom="column">
+              <wp:posOffset>-219075</wp:posOffset>
+            </wp:positionH>
+            <wp:positionV relativeFrom="paragraph">
+              <wp:posOffset>318770</wp:posOffset>
+            </wp:positionV>
+            <wp:extent cx="1619250" cy="3331028"/>
+            <wp:effectExtent l="0" t="0" r="0" b="3175"/>
+            <wp:wrapSquare wrapText="bothSides"/>
+            <wp:docPr id="3" name="Picture 3"/>
+            <wp:cNvGraphicFramePr>
+              <a:graphicFrameLocks xmlns:a="http://schemas.openxmlformats.org/drawingml/2006/main" noChangeAspect="1"/>
+            </wp:cNvGraphicFramePr>
+            <a:graphic xmlns:a="http://schemas.openxmlformats.org/drawingml/2006/main">
+              <a:graphicData uri="http://schemas.openxmlformats.org/drawingml/2006/picture">
+                <pic:pic xmlns:pic="http://schemas.openxmlformats.org/drawingml/2006/picture">
+                  <pic:nvPicPr>
+                    <pic:cNvPr id="0" name="Picture 3"/>
+                    <pic:cNvPicPr>
+                      <a:picLocks noChangeAspect="1" noChangeArrowheads="1"/>
+                    </pic:cNvPicPr>
+                  </pic:nvPicPr>
+                  <pic:blipFill>
+                    <a:blip r:embed="rId9" cstate="print">
+                      <a:extLst>
+                        <a:ext uri="{28A0092B-C50C-407E-A947-70E740481C1C}">
+                          <a14:useLocalDpi xmlns:a14="http://schemas.microsoft.com/office/drawing/2010/main" val="0"/>
+                        </a:ext>
+                      </a:extLst>
+                    </a:blip>
+                    <a:srcRect/>
+                    <a:stretch>
+                      <a:fillRect/>
+                    </a:stretch>
+                  </pic:blipFill>
+                  <pic:spPr bwMode="auto">
+                    <a:xfrm>
+                      <a:off x="0" y="0"/>
+                      <a:ext cx="1619250" cy="3331028"/>
+                    </a:xfrm>
+                    <a:prstGeom prst="rect">
+                      <a:avLst/>
+                    </a:prstGeom>
+                    <a:noFill/>
+                    <a:ln>
+                      <a:noFill/>
+                    </a:ln>
+                  </pic:spPr>
+                </pic:pic>
+              </a:graphicData>
+            </a:graphic>
+            <wp14:sizeRelH relativeFrom="page">
+              <wp14:pctWidth>0</wp14:pctWidth>
+            </wp14:sizeRelH>
+            <wp14:sizeRelV relativeFrom="page">
+              <wp14:pctHeight>0</wp14:pctHeight>
+            </wp14:sizeRelV>
+          </wp:anchor>
+        </w:drawing>
+      </w:r>
+    </w:p>
+    <w:p>
+      <w:pPr>
+        <w:pStyle w:val="Heading1"/>
+        <w:ind w:left="3420"/>
+        <w:rPr>
+          <w:sz w:val="48"/>
+          <w:szCs w:val="48"/>
+        </w:rPr>
+      </w:pPr>
+      <w:r>
+        <w:rPr>
+          <w:sz w:val="48"/>
+          <w:szCs w:val="48"/>
+        </w:rPr>
+        <w:t>Add Journals</w:t>
+      </w:r>
+    </w:p>
+    <w:p/>
+    <w:p>
+      <w:pPr>
+        <w:ind w:left="3420"/>
+        <w:rPr>
+          <w:sz w:val="32"/>
+          <w:szCs w:val="32"/>
+        </w:rPr>
+      </w:pPr>
+      <w:r>
+        <w:rPr>
+          <w:sz w:val="32"/>
+          <w:szCs w:val="32"/>
+        </w:rPr>
+        <w:t>Once you have a created a new journey, Enter Journal entries to document your activities and feelings</w:t>
+      </w:r>
+      <w:r>
+        <w:rPr>
+          <w:sz w:val="32"/>
+          <w:szCs w:val="32"/>
+        </w:rPr>
+        <w:t>.</w:t>
+      </w:r>
+      <w:r>
+        <w:rPr>
+          <w:sz w:val="32"/>
+          <w:szCs w:val="32"/>
+        </w:rPr>
+        <w:t xml:space="preserve"> </w:t>
+      </w:r>
+    </w:p>
+    <w:p>
+      <w:pPr>
+        <w:rPr>
+          <w:sz w:val="32"/>
+          <w:szCs w:val="32"/>
+        </w:rPr>
+      </w:pPr>
+    </w:p>
+    <w:p>
+      <w:pPr>
+        <w:rPr>
+          <w:sz w:val="32"/>
+          <w:szCs w:val="32"/>
+        </w:rPr>
+      </w:pPr>
+    </w:p>
+    <w:p>
+      <w:pPr>
+        <w:rPr>
+          <w:sz w:val="32"/>
+          <w:szCs w:val="32"/>
+        </w:rPr>
+      </w:pPr>
+    </w:p>
+    <w:p>
+      <w:pPr>
+        <w:rPr>
+          <w:sz w:val="32"/>
+          <w:szCs w:val="32"/>
+        </w:rPr>
+      </w:pPr>
+    </w:p>
+    <w:p>
+      <w:pPr>
+        <w:rPr>
+          <w:sz w:val="32"/>
+          <w:szCs w:val="32"/>
+        </w:rPr>
+      </w:pPr>
+    </w:p>
+    <w:p>
+      <w:pPr>
+        <w:rPr>
+          <w:sz w:val="32"/>
+          <w:szCs w:val="32"/>
+        </w:rPr>
+      </w:pPr>
+    </w:p>
+    <w:p>
+      <w:pPr>
+        <w:rPr>
+          <w:sz w:val="32"/>
+          <w:szCs w:val="32"/>
+        </w:rPr>
+      </w:pPr>
+    </w:p>
+    <w:p>
+      <w:pPr>
+        <w:pStyle w:val="Heading1"/>
+        <w:rPr>
+          <w:sz w:val="48"/>
+          <w:szCs w:val="48"/>
+        </w:rPr>
+      </w:pPr>
+      <w:r>
+        <w:rPr>
+          <w:noProof/>
+        </w:rPr>
+        <w:drawing>
+          <wp:anchor distT="0" distB="0" distL="114300" distR="114300" simplePos="0" relativeHeight="251660288" behindDoc="0" locked="0" layoutInCell="1" allowOverlap="1" wp14:anchorId="69E40297" wp14:editId="1025CAD6">
+            <wp:simplePos x="0" y="0"/>
+            <wp:positionH relativeFrom="column">
+              <wp:posOffset>3866515</wp:posOffset>
+            </wp:positionH>
+            <wp:positionV relativeFrom="paragraph">
+              <wp:posOffset>125095</wp:posOffset>
+            </wp:positionV>
+            <wp:extent cx="1781175" cy="3956133"/>
+            <wp:effectExtent l="0" t="0" r="0" b="6350"/>
+            <wp:wrapSquare wrapText="bothSides"/>
+            <wp:docPr id="4" name="Picture 4"/>
+            <wp:cNvGraphicFramePr>
+              <a:graphicFrameLocks xmlns:a="http://schemas.openxmlformats.org/drawingml/2006/main" noChangeAspect="1"/>
+            </wp:cNvGraphicFramePr>
+            <a:graphic xmlns:a="http://schemas.openxmlformats.org/drawingml/2006/main">
+              <a:graphicData uri="http://schemas.openxmlformats.org/drawingml/2006/picture">
+                <pic:pic xmlns:pic="http://schemas.openxmlformats.org/drawingml/2006/picture">
+                  <pic:nvPicPr>
+                    <pic:cNvPr id="0" name="Picture 4"/>
+                    <pic:cNvPicPr>
+                      <a:picLocks noChangeAspect="1" noChangeArrowheads="1"/>
+                    </pic:cNvPicPr>
+                  </pic:nvPicPr>
+                  <pic:blipFill>
+                    <a:blip r:embed="rId10" cstate="print">
+                      <a:extLst>
+                        <a:ext uri="{28A0092B-C50C-407E-A947-70E740481C1C}">
+                          <a14:useLocalDpi xmlns:a14="http://schemas.microsoft.com/office/drawing/2010/main" val="0"/>
+                        </a:ext>
+                      </a:extLst>
+                    </a:blip>
+                    <a:srcRect/>
+                    <a:stretch>
+                      <a:fillRect/>
+                    </a:stretch>
+                  </pic:blipFill>
+                  <pic:spPr bwMode="auto">
+                    <a:xfrm>
+                      <a:off x="0" y="0"/>
+                      <a:ext cx="1781175" cy="3956133"/>
+                    </a:xfrm>
+                    <a:prstGeom prst="rect">
+                      <a:avLst/>
+                    </a:prstGeom>
+                    <a:noFill/>
+                    <a:ln>
+                      <a:noFill/>
+                    </a:ln>
+                  </pic:spPr>
+                </pic:pic>
+              </a:graphicData>
+            </a:graphic>
+            <wp14:sizeRelH relativeFrom="page">
+              <wp14:pctWidth>0</wp14:pctWidth>
+            </wp14:sizeRelH>
+            <wp14:sizeRelV relativeFrom="page">
+              <wp14:pctHeight>0</wp14:pctHeight>
+            </wp14:sizeRelV>
+          </wp:anchor>
+        </w:drawing>
+      </w:r>
+    </w:p>
+    <w:p>
+      <w:pPr>
+        <w:pStyle w:val="Heading1"/>
+        <w:rPr>
+          <w:sz w:val="48"/>
+          <w:szCs w:val="48"/>
+        </w:rPr>
+      </w:pPr>
+      <w:r>
+        <w:rPr>
+          <w:sz w:val="48"/>
+          <w:szCs w:val="48"/>
+        </w:rPr>
+        <w:t>Add photos</w:t>
+      </w:r>
+    </w:p>
+    <w:p/>
+    <w:p>
+      <w:pPr>
+        <w:rPr>
+          <w:sz w:val="32"/>
+          <w:szCs w:val="32"/>
+        </w:rPr>
+      </w:pPr>
+      <w:r>
+        <w:rPr>
+          <w:sz w:val="32"/>
+          <w:szCs w:val="32"/>
+        </w:rPr>
+        <w:t>Add photos to your journal entries to bring them to life and enhance the journal entry</w:t>
+      </w:r>
+      <w:r>
+        <w:rPr>
+          <w:sz w:val="32"/>
+          <w:szCs w:val="32"/>
+        </w:rPr>
+        <w:t>.</w:t>
+      </w:r>
+    </w:p>
+    <w:p>
+      <w:pPr>
+        <w:rPr>
+          <w:sz w:val="32"/>
+          <w:szCs w:val="32"/>
+        </w:rPr>
+      </w:pPr>
+    </w:p>
+    <w:p>
+      <w:pPr>
+        <w:rPr>
+          <w:sz w:val="32"/>
+          <w:szCs w:val="32"/>
+        </w:rPr>
+      </w:pPr>
+    </w:p>
+    <w:p>
+      <w:pPr>
+        <w:rPr>
+          <w:sz w:val="32"/>
+          <w:szCs w:val="32"/>
+        </w:rPr>
+      </w:pPr>
+    </w:p>
+    <w:p>
+      <w:pPr>
+        <w:rPr>
+          <w:sz w:val="32"/>
+          <w:szCs w:val="32"/>
+        </w:rPr>
+      </w:pPr>
+    </w:p>
+    <w:p>
+      <w:pPr>
+        <w:rPr>
+          <w:sz w:val="32"/>
+          <w:szCs w:val="32"/>
+        </w:rPr>
+      </w:pPr>
+    </w:p>
+    <w:p>
+      <w:pPr>
+        <w:rPr>
+          <w:sz w:val="32"/>
+          <w:szCs w:val="32"/>
+        </w:rPr>
+      </w:pPr>
+      <w:r>
+        <w:rPr>
+          <w:noProof/>
+        </w:rPr>
+        <w:drawing>
+          <wp:anchor distT="0" distB="0" distL="114300" distR="114300" simplePos="0" relativeHeight="251661312" behindDoc="0" locked="0" layoutInCell="1" allowOverlap="1" wp14:anchorId="11FA7259" wp14:editId="0000C9A1">
+            <wp:simplePos x="0" y="0"/>
+            <wp:positionH relativeFrom="column">
+              <wp:posOffset>-285750</wp:posOffset>
+            </wp:positionH>
+            <wp:positionV relativeFrom="paragraph">
+              <wp:posOffset>303530</wp:posOffset>
+            </wp:positionV>
+            <wp:extent cx="1663920" cy="3695700"/>
+            <wp:effectExtent l="0" t="0" r="0" b="0"/>
+            <wp:wrapSquare wrapText="bothSides"/>
+            <wp:docPr id="5" name="Picture 5"/>
+            <wp:cNvGraphicFramePr>
+              <a:graphicFrameLocks xmlns:a="http://schemas.openxmlformats.org/drawingml/2006/main" noChangeAspect="1"/>
+            </wp:cNvGraphicFramePr>
+            <a:graphic xmlns:a="http://schemas.openxmlformats.org/drawingml/2006/main">
+              <a:graphicData uri="http://schemas.openxmlformats.org/drawingml/2006/picture">
+                <pic:pic xmlns:pic="http://schemas.openxmlformats.org/drawingml/2006/picture">
+                  <pic:nvPicPr>
+                    <pic:cNvPr id="0" name="Picture 5"/>
+                    <pic:cNvPicPr>
+                      <a:picLocks noChangeAspect="1" noChangeArrowheads="1"/>
+                    </pic:cNvPicPr>
+                  </pic:nvPicPr>
+                  <pic:blipFill>
+                    <a:blip r:embed="rId11" cstate="print">
+                      <a:extLst>
+                        <a:ext uri="{28A0092B-C50C-407E-A947-70E740481C1C}">
+                          <a14:useLocalDpi xmlns:a14="http://schemas.microsoft.com/office/drawing/2010/main" val="0"/>
+                        </a:ext>
+                      </a:extLst>
+                    </a:blip>
+                    <a:srcRect/>
+                    <a:stretch>
+                      <a:fillRect/>
+                    </a:stretch>
+                  </pic:blipFill>
+                  <pic:spPr bwMode="auto">
+                    <a:xfrm>
+                      <a:off x="0" y="0"/>
+                      <a:ext cx="1663920" cy="3695700"/>
+                    </a:xfrm>
+                    <a:prstGeom prst="rect">
+                      <a:avLst/>
+                    </a:prstGeom>
+                    <a:noFill/>
+                    <a:ln>
+                      <a:noFill/>
+                    </a:ln>
+                  </pic:spPr>
+                </pic:pic>
+              </a:graphicData>
+            </a:graphic>
+            <wp14:sizeRelH relativeFrom="page">
+              <wp14:pctWidth>0</wp14:pctWidth>
+            </wp14:sizeRelH>
+            <wp14:sizeRelV relativeFrom="page">
+              <wp14:pctHeight>0</wp14:pctHeight>
+            </wp14:sizeRelV>
+          </wp:anchor>
+        </w:drawing>
+      </w:r>
+    </w:p>
+    <w:p>
+      <w:pPr>
+        <w:rPr>
+          <w:sz w:val="32"/>
+          <w:szCs w:val="32"/>
+        </w:rPr>
+      </w:pPr>
+    </w:p>
+    <w:p>
+      <w:pPr>
+        <w:rPr>
+          <w:sz w:val="32"/>
+          <w:szCs w:val="32"/>
+        </w:rPr>
+      </w:pPr>
+    </w:p>
+    <w:p>
+      <w:pPr>
+        <w:pStyle w:val="Heading1"/>
+        <w:ind w:left="3150"/>
+        <w:rPr>
+          <w:sz w:val="48"/>
+          <w:szCs w:val="48"/>
+        </w:rPr>
+      </w:pPr>
+      <w:r>
+        <w:rPr>
+          <w:sz w:val="48"/>
+          <w:szCs w:val="48"/>
+        </w:rPr>
+        <w:t>Interactive Map</w:t>
+      </w:r>
+    </w:p>
+    <w:p/>
+    <w:p>
+      <w:pPr>
+        <w:ind w:left="3150"/>
+        <w:rPr>
+          <w:sz w:val="32"/>
+          <w:szCs w:val="32"/>
+        </w:rPr>
+      </w:pPr>
+      <w:r>
+        <w:rPr>
+          <w:sz w:val="32"/>
+          <w:szCs w:val="32"/>
+        </w:rPr>
+        <w:t>Relive each Journey by following your journal entries on the map together with the places you visited.</w:t>
+      </w:r>
+    </w:p>
+    <w:p/>
+    <w:p>
+      <w:pPr>
+        <w:rPr>
+          <w:sz w:val="32"/>
+          <w:szCs w:val="32"/>
+        </w:rPr>
+      </w:pPr>
     </w:p>
     <w:sectPr>
       <w:pgSz w:w="12240" w:h="15840"/>
@@ -314,7 +986,7 @@
 </file>
 
 <file path=word/styles.xml><?xml version="1.0" encoding="utf-8"?>
-<w:styles xmlns:mc="http://schemas.openxmlformats.org/markup-compatibility/2006" xmlns:r="http://schemas.openxmlformats.org/officeDocument/2006/relationships" xmlns:w="http://schemas.openxmlformats.org/wordprocessingml/2006/main" xmlns:w14="http://schemas.microsoft.com/office/word/2010/wordml" xmlns:w15="http://schemas.microsoft.com/office/word/2012/wordml" xmlns:w16cex="http://schemas.microsoft.com/office/word/2018/wordml/cex" xmlns:w16cid="http://schemas.microsoft.com/office/word/2016/wordml/cid" xmlns:w16="http://schemas.microsoft.com/office/word/2018/wordml" xmlns:w16se="http://schemas.microsoft.com/office/word/2015/wordml/symex" mc:Ignorable="w14 w15 w16se w16cid w16 w16cex">
+<w:styles xmlns:mc="http://schemas.openxmlformats.org/markup-compatibility/2006" xmlns:r="http://schemas.openxmlformats.org/officeDocument/2006/relationships" xmlns:w="http://schemas.openxmlformats.org/wordprocessingml/2006/main" xmlns:w14="http://schemas.microsoft.com/office/word/2010/wordml" xmlns:w15="http://schemas.microsoft.com/office/word/2012/wordml" xmlns:w16cex="http://schemas.microsoft.com/office/word/2018/wordml/cex" xmlns:w16cid="http://schemas.microsoft.com/office/word/2016/wordml/cid" xmlns:w16="http://schemas.microsoft.com/office/word/2018/wordml" xmlns:w16sdtdh="http://schemas.microsoft.com/office/word/2020/wordml/sdtdatahash" xmlns:w16se="http://schemas.microsoft.com/office/word/2015/wordml/symex" mc:Ignorable="w14 w15 w16se w16cid w16 w16cex w16sdtdh">
   <w:docDefaults>
     <w:rPrDefault>
       <w:rPr>
@@ -712,6 +1384,27 @@
     <w:name w:val="Normal"/>
     <w:qFormat/>
   </w:style>
+  <w:style w:type="paragraph" w:styleId="Heading1">
+    <w:name w:val="heading 1"/>
+    <w:basedOn w:val="Normal"/>
+    <w:next w:val="Normal"/>
+    <w:link w:val="Heading1Char"/>
+    <w:uiPriority w:val="9"/>
+    <w:qFormat/>
+    <w:rsid w:val="00FE08CF"/>
+    <w:pPr>
+      <w:keepNext/>
+      <w:keepLines/>
+      <w:spacing w:before="240" w:after="0"/>
+      <w:outlineLvl w:val="0"/>
+    </w:pPr>
+    <w:rPr>
+      <w:rFonts w:asciiTheme="majorHAnsi" w:eastAsiaTheme="majorEastAsia" w:hAnsiTheme="majorHAnsi" w:cstheme="majorBidi"/>
+      <w:color w:val="2F5496" w:themeColor="accent1" w:themeShade="BF"/>
+      <w:sz w:val="32"/>
+      <w:szCs w:val="32"/>
+    </w:rPr>
+  </w:style>
   <w:style w:type="character" w:default="1" w:styleId="DefaultParagraphFont">
     <w:name w:val="Default Paragraph Font"/>
     <w:uiPriority w:val="1"/>
@@ -900,6 +1593,19 @@
     <w:rPr>
       <w:b/>
       <w:bCs/>
+    </w:rPr>
+  </w:style>
+  <w:style w:type="character" w:customStyle="1" w:styleId="Heading1Char">
+    <w:name w:val="Heading 1 Char"/>
+    <w:basedOn w:val="DefaultParagraphFont"/>
+    <w:link w:val="Heading1"/>
+    <w:uiPriority w:val="9"/>
+    <w:rsid w:val="00FE08CF"/>
+    <w:rPr>
+      <w:rFonts w:asciiTheme="majorHAnsi" w:eastAsiaTheme="majorEastAsia" w:hAnsiTheme="majorHAnsi" w:cstheme="majorBidi"/>
+      <w:color w:val="2F5496" w:themeColor="accent1" w:themeShade="BF"/>
+      <w:sz w:val="32"/>
+      <w:szCs w:val="32"/>
     </w:rPr>
   </w:style>
 </w:styles>

</xml_diff>